<commit_message>
Capitulo 3 Implementación y Pruebas
java y postgres
</commit_message>
<xml_diff>
--- a/Capitulo 3 - Implementación y Pruebas.docx
+++ b/Capitulo 3 - Implementación y Pruebas.docx
@@ -134,7 +134,35 @@
           <w:rFonts w:ascii="Arial" w:hAnsi="Arial" w:cs="Arial"/>
           <w:lang w:val="es-CO"/>
         </w:rPr>
-        <w:t>En () encontramos la descripción más clara de lo que es Java:</w:t>
+        <w:t>En (</w:t>
+      </w:r>
+      <w:r>
+        <w:rPr>
+          <w:rFonts w:ascii="Arial" w:hAnsi="Arial" w:cs="Arial"/>
+          <w:lang w:val="es-CO"/>
+        </w:rPr>
+        <w:t>java.com</w:t>
+      </w:r>
+      <w:r>
+        <w:rPr>
+          <w:rFonts w:ascii="Arial" w:hAnsi="Arial" w:cs="Arial"/>
+          <w:lang w:val="es-CO"/>
+        </w:rPr>
+        <w:t xml:space="preserve">) </w:t>
+      </w:r>
+      <w:r>
+        <w:rPr>
+          <w:rFonts w:ascii="Arial" w:hAnsi="Arial" w:cs="Arial"/>
+          <w:lang w:val="es-CO"/>
+        </w:rPr>
+        <w:t>se encuentra</w:t>
+      </w:r>
+      <w:r>
+        <w:rPr>
+          <w:rFonts w:ascii="Arial" w:hAnsi="Arial" w:cs="Arial"/>
+          <w:lang w:val="es-CO"/>
+        </w:rPr>
+        <w:t xml:space="preserve"> la descripción más clara de lo que es Java:</w:t>
       </w:r>
     </w:p>
     <w:p>
@@ -169,88 +197,595 @@
         </w:rPr>
         <w:t xml:space="preserve"> Microsystems. Hay muchas aplicaciones y sitios web que no funcionarán a menos que tenga Java instalado y cada día se crean más. Java es rápido, seguro y fiable. Desde portátiles hasta centros de datos, desde consolas para juegos hasta súper computadoras, desde teléfonos móviles hasta Internet, Java está en todas partes.”</w:t>
       </w:r>
+    </w:p>
+    <w:p>
+      <w:pPr>
+        <w:ind w:left="1416"/>
+        <w:jc w:val="both"/>
+        <w:rPr>
+          <w:rFonts w:ascii="Arial" w:hAnsi="Arial" w:cs="Arial"/>
+          <w:lang w:val="es-CO"/>
+        </w:rPr>
+      </w:pPr>
+      <w:r>
+        <w:rPr>
+          <w:rFonts w:ascii="Arial" w:hAnsi="Arial" w:cs="Arial"/>
+          <w:lang w:val="es-CO"/>
+        </w:rPr>
+        <w:t xml:space="preserve">Java nos ofrece una gran cantidad y variedad en la documentación para el desarrollo y codificación de algoritmos genéticos, tanto que hasta incluye librerías dedicadas </w:t>
+      </w:r>
+      <w:r>
+        <w:rPr>
+          <w:rFonts w:ascii="Arial" w:hAnsi="Arial" w:cs="Arial"/>
+          <w:lang w:val="es-CO"/>
+        </w:rPr>
+        <w:t>a este tipo de algoritmos.</w:t>
+      </w:r>
+    </w:p>
+    <w:p>
+      <w:pPr>
+        <w:ind w:left="1416"/>
+        <w:jc w:val="both"/>
+        <w:rPr>
+          <w:rFonts w:ascii="Arial" w:hAnsi="Arial" w:cs="Arial"/>
+          <w:lang w:val="es-CO"/>
+        </w:rPr>
+      </w:pPr>
+      <w:r>
+        <w:rPr>
+          <w:rFonts w:ascii="Arial" w:hAnsi="Arial" w:cs="Arial"/>
+          <w:lang w:val="es-CO"/>
+        </w:rPr>
+        <w:t>Desarrollos como el de (</w:t>
+      </w:r>
+      <w:proofErr w:type="spellStart"/>
+      <w:r>
+        <w:rPr>
+          <w:rFonts w:ascii="Arial" w:hAnsi="Arial" w:cs="Arial"/>
+          <w:lang w:val="es-CO"/>
+        </w:rPr>
+        <w:t>Naupri</w:t>
+      </w:r>
+      <w:proofErr w:type="spellEnd"/>
+      <w:r>
+        <w:rPr>
+          <w:rFonts w:ascii="Arial" w:hAnsi="Arial" w:cs="Arial"/>
+          <w:lang w:val="es-CO"/>
+        </w:rPr>
+        <w:t>)</w:t>
+      </w:r>
+      <w:r>
+        <w:rPr>
+          <w:rFonts w:ascii="Arial" w:hAnsi="Arial" w:cs="Arial"/>
+          <w:lang w:val="es-CO"/>
+        </w:rPr>
+        <w:t xml:space="preserve"> fueron programados en Java obteniendo resultados óptimos, por lo cual,  teniendo en cuenta esto y las características de fiabilidad, portabilidad, eficiencia, entre otras, que posee Java, este proyecto se realizó utilizando este lenguaje de programación.</w:t>
+      </w:r>
+    </w:p>
+    <w:p>
+      <w:pPr>
+        <w:rPr>
+          <w:rFonts w:ascii="Arial" w:hAnsi="Arial" w:cs="Arial"/>
+          <w:b/>
+          <w:lang w:val="es-CO"/>
+        </w:rPr>
+      </w:pPr>
+      <w:r>
+        <w:rPr>
+          <w:rFonts w:ascii="Arial" w:hAnsi="Arial" w:cs="Arial"/>
+          <w:b/>
+          <w:lang w:val="es-CO"/>
+        </w:rPr>
+        <w:tab/>
+      </w:r>
+      <w:r>
+        <w:rPr>
+          <w:rFonts w:ascii="Arial" w:hAnsi="Arial" w:cs="Arial"/>
+          <w:b/>
+          <w:lang w:val="es-CO"/>
+        </w:rPr>
+        <w:tab/>
+        <w:t xml:space="preserve">3.1.1.2 </w:t>
+      </w:r>
+      <w:proofErr w:type="spellStart"/>
+      <w:r>
+        <w:rPr>
+          <w:rFonts w:ascii="Arial" w:hAnsi="Arial" w:cs="Arial"/>
+          <w:b/>
+          <w:lang w:val="es-CO"/>
+        </w:rPr>
+        <w:t>PostgreSQL</w:t>
+      </w:r>
+      <w:proofErr w:type="spellEnd"/>
+    </w:p>
+    <w:p>
+      <w:pPr>
+        <w:jc w:val="both"/>
+        <w:rPr>
+          <w:rFonts w:ascii="Arial" w:hAnsi="Arial" w:cs="Arial"/>
+          <w:lang w:val="es-CO"/>
+        </w:rPr>
+      </w:pPr>
+      <w:r>
+        <w:rPr>
+          <w:rFonts w:ascii="Arial" w:hAnsi="Arial" w:cs="Arial"/>
+          <w:b/>
+          <w:lang w:val="es-CO"/>
+        </w:rPr>
+        <w:tab/>
+      </w:r>
+      <w:r>
+        <w:rPr>
+          <w:rFonts w:ascii="Arial" w:hAnsi="Arial" w:cs="Arial"/>
+          <w:b/>
+          <w:lang w:val="es-CO"/>
+        </w:rPr>
+        <w:tab/>
+      </w:r>
+      <w:r>
+        <w:rPr>
+          <w:rFonts w:ascii="Arial" w:hAnsi="Arial" w:cs="Arial"/>
+          <w:lang w:val="es-CO"/>
+        </w:rPr>
+        <w:t>(postgresql.org)</w:t>
+      </w:r>
+      <w:r>
+        <w:rPr>
+          <w:rFonts w:ascii="Arial" w:hAnsi="Arial" w:cs="Arial"/>
+          <w:lang w:val="es-CO"/>
+        </w:rPr>
+        <w:t xml:space="preserve"> lo describe de manera general </w:t>
+      </w:r>
+      <w:r>
+        <w:rPr>
+          <w:rFonts w:ascii="Arial" w:hAnsi="Arial" w:cs="Arial"/>
+          <w:lang w:val="es-CO"/>
+        </w:rPr>
+        <w:t>así</w:t>
+      </w:r>
+      <w:r>
+        <w:rPr>
+          <w:rFonts w:ascii="Arial" w:hAnsi="Arial" w:cs="Arial"/>
+          <w:lang w:val="es-CO"/>
+        </w:rPr>
+        <w:t>:</w:t>
+      </w:r>
+      <w:r>
+        <w:rPr>
+          <w:rFonts w:ascii="Arial" w:hAnsi="Arial" w:cs="Arial"/>
+          <w:lang w:val="es-CO"/>
+        </w:rPr>
+        <w:t xml:space="preserve"> </w:t>
+      </w:r>
+    </w:p>
+    <w:p>
+      <w:pPr>
+        <w:ind w:left="1416"/>
+        <w:jc w:val="both"/>
+        <w:rPr>
+          <w:rFonts w:ascii="Arial" w:hAnsi="Arial" w:cs="Arial"/>
+          <w:lang w:val="es-CO"/>
+        </w:rPr>
+      </w:pPr>
+      <w:r>
+        <w:rPr>
+          <w:rFonts w:ascii="Arial" w:hAnsi="Arial" w:cs="Arial"/>
+          <w:b/>
+          <w:lang w:val="es-CO"/>
+        </w:rPr>
+        <w:t>“</w:t>
+      </w:r>
+      <w:proofErr w:type="spellStart"/>
+      <w:r>
+        <w:rPr>
+          <w:rFonts w:ascii="Arial" w:hAnsi="Arial" w:cs="Arial"/>
+          <w:lang w:val="es-CO"/>
+        </w:rPr>
+        <w:t>PostgreSQL</w:t>
+      </w:r>
+      <w:proofErr w:type="spellEnd"/>
+      <w:r>
+        <w:rPr>
+          <w:rFonts w:ascii="Arial" w:hAnsi="Arial" w:cs="Arial"/>
+          <w:lang w:val="es-CO"/>
+        </w:rPr>
+        <w:t xml:space="preserve"> es un potente sistema de base de datos, de código abierto objeto-relacional. Cuenta con más de 15 años de desarrollo activo y una arquitectura probada que se ha ganado una sólida reputación por su fiabilidad, integridad de datos y corrección. Se ejecuta en todos los sistemas operativos, incluyendo Linux, UNIX (AIX, BSD, HP-UX, SGI IRIX, Mac OS X, Solaris, Tru64), y Windows.</w:t>
+      </w:r>
+      <w:r>
+        <w:rPr>
+          <w:rFonts w:ascii="Arial" w:hAnsi="Arial" w:cs="Arial"/>
+          <w:lang w:val="es-CO"/>
+        </w:rPr>
+        <w:t>”</w:t>
+      </w:r>
+    </w:p>
+    <w:p>
+      <w:pPr>
+        <w:ind w:left="1416"/>
+        <w:jc w:val="both"/>
+        <w:rPr>
+          <w:rFonts w:ascii="Arial" w:hAnsi="Arial" w:cs="Arial"/>
+          <w:lang w:val="es-CO"/>
+        </w:rPr>
+      </w:pPr>
+      <w:r>
+        <w:rPr>
+          <w:rFonts w:ascii="Arial" w:hAnsi="Arial" w:cs="Arial"/>
+          <w:lang w:val="es-CO"/>
+        </w:rPr>
+        <w:t xml:space="preserve">Es altamente escalable tanto en la enorme cantidad de datos que puede manejar y en el número de usuarios simultáneos que puede acomodar. Hay sistemas activos de </w:t>
+      </w:r>
+      <w:proofErr w:type="spellStart"/>
+      <w:r>
+        <w:rPr>
+          <w:rFonts w:ascii="Arial" w:hAnsi="Arial" w:cs="Arial"/>
+          <w:lang w:val="es-CO"/>
+        </w:rPr>
+        <w:t>PostgreSQL</w:t>
+      </w:r>
+      <w:proofErr w:type="spellEnd"/>
+      <w:r>
+        <w:rPr>
+          <w:rFonts w:ascii="Arial" w:hAnsi="Arial" w:cs="Arial"/>
+          <w:lang w:val="es-CO"/>
+        </w:rPr>
+        <w:t xml:space="preserve"> en entornos de producción que manejan más de 4 terabytes de datos. Algunos de los límites generales de </w:t>
+      </w:r>
+      <w:proofErr w:type="spellStart"/>
+      <w:r>
+        <w:rPr>
+          <w:rFonts w:ascii="Arial" w:hAnsi="Arial" w:cs="Arial"/>
+          <w:lang w:val="es-CO"/>
+        </w:rPr>
+        <w:t>PostgreSQL</w:t>
+      </w:r>
+      <w:proofErr w:type="spellEnd"/>
+      <w:r>
+        <w:rPr>
+          <w:rFonts w:ascii="Arial" w:hAnsi="Arial" w:cs="Arial"/>
+          <w:lang w:val="es-CO"/>
+        </w:rPr>
+        <w:t xml:space="preserve"> se </w:t>
+      </w:r>
+      <w:r>
+        <w:rPr>
+          <w:rFonts w:ascii="Arial" w:hAnsi="Arial" w:cs="Arial"/>
+          <w:lang w:val="es-CO"/>
+        </w:rPr>
+        <w:t>describen a continuación.</w:t>
+      </w:r>
+    </w:p>
+    <w:p>
+      <w:pPr>
+        <w:ind w:left="1416"/>
+        <w:rPr>
+          <w:rFonts w:ascii="Arial" w:hAnsi="Arial" w:cs="Arial"/>
+          <w:lang w:val="es-CO"/>
+        </w:rPr>
+      </w:pPr>
+    </w:p>
+    <w:p>
+      <w:pPr>
+        <w:pStyle w:val="Prrafodelista"/>
+        <w:numPr>
+          <w:ilvl w:val="0"/>
+          <w:numId w:val="2"/>
+        </w:numPr>
+      </w:pPr>
+      <w:r>
+        <w:t>Tamaño máximo de base de datos</w:t>
+      </w:r>
+      <w:r>
+        <w:t>: I</w:t>
+      </w:r>
+      <w:r>
+        <w:t>limitado</w:t>
+      </w:r>
+    </w:p>
+    <w:p>
+      <w:pPr>
+        <w:pStyle w:val="Prrafodelista"/>
+        <w:numPr>
+          <w:ilvl w:val="0"/>
+          <w:numId w:val="2"/>
+        </w:numPr>
+      </w:pPr>
+      <w:r>
+        <w:t>Máximo Tamaño de la tabla</w:t>
+      </w:r>
+      <w:r>
+        <w:t>:</w:t>
+      </w:r>
+      <w:r>
+        <w:t xml:space="preserve"> 32 TB</w:t>
+      </w:r>
+    </w:p>
+    <w:p>
+      <w:pPr>
+        <w:pStyle w:val="Prrafodelista"/>
+        <w:numPr>
+          <w:ilvl w:val="0"/>
+          <w:numId w:val="2"/>
+        </w:numPr>
+      </w:pPr>
+      <w:r>
+        <w:t>Máximo tamaño de fila</w:t>
+      </w:r>
+      <w:r>
+        <w:t>:</w:t>
+      </w:r>
+      <w:r>
+        <w:t xml:space="preserve"> 1.6 TB</w:t>
+      </w:r>
+    </w:p>
+    <w:p>
+      <w:pPr>
+        <w:pStyle w:val="Prrafodelista"/>
+        <w:numPr>
+          <w:ilvl w:val="0"/>
+          <w:numId w:val="2"/>
+        </w:numPr>
+      </w:pPr>
+      <w:r>
+        <w:t>Tamaño máximo de Campo</w:t>
+      </w:r>
+      <w:r>
+        <w:t>:</w:t>
+      </w:r>
+      <w:r>
+        <w:t xml:space="preserve"> 1 GB</w:t>
+      </w:r>
+    </w:p>
+    <w:p>
+      <w:pPr>
+        <w:pStyle w:val="Prrafodelista"/>
+        <w:numPr>
+          <w:ilvl w:val="0"/>
+          <w:numId w:val="2"/>
+        </w:numPr>
+      </w:pPr>
+      <w:r>
+        <w:t>Número máximo de filas por tabla</w:t>
+      </w:r>
+      <w:r>
+        <w:t>: I</w:t>
+      </w:r>
+      <w:r>
+        <w:t>limitado</w:t>
+      </w:r>
+    </w:p>
+    <w:p>
+      <w:pPr>
+        <w:pStyle w:val="Prrafodelista"/>
+        <w:numPr>
+          <w:ilvl w:val="0"/>
+          <w:numId w:val="2"/>
+        </w:numPr>
+      </w:pPr>
+      <w:r>
+        <w:lastRenderedPageBreak/>
+        <w:t>Columnas máximas por tabla</w:t>
+      </w:r>
+      <w:r>
+        <w:t>:</w:t>
+      </w:r>
+      <w:r>
+        <w:t xml:space="preserve"> 250 - 1600 dependiendo de los tipos de columna</w:t>
+      </w:r>
+    </w:p>
+    <w:p>
+      <w:pPr>
+        <w:pStyle w:val="Prrafodelista"/>
+        <w:numPr>
+          <w:ilvl w:val="0"/>
+          <w:numId w:val="2"/>
+        </w:numPr>
+      </w:pPr>
+      <w:r>
+        <w:t>Los índices máximos por tabla</w:t>
+      </w:r>
+      <w:r>
+        <w:t>: I</w:t>
+      </w:r>
+      <w:r>
+        <w:t>limitado</w:t>
+      </w:r>
+    </w:p>
+    <w:p>
+      <w:pPr>
+        <w:rPr>
+          <w:rFonts w:ascii="Arial" w:hAnsi="Arial" w:cs="Arial"/>
+          <w:b/>
+          <w:lang w:val="es-CO"/>
+        </w:rPr>
+      </w:pPr>
+      <w:r>
+        <w:rPr>
+          <w:rFonts w:ascii="Arial" w:hAnsi="Arial" w:cs="Arial"/>
+          <w:b/>
+          <w:lang w:val="es-CO"/>
+        </w:rPr>
+        <w:tab/>
+      </w:r>
+    </w:p>
+    <w:p>
+      <w:pPr>
+        <w:ind w:left="1416"/>
+        <w:jc w:val="both"/>
+        <w:rPr>
+          <w:rFonts w:ascii="Arial" w:hAnsi="Arial" w:cs="Arial"/>
+          <w:lang w:val="es-CO"/>
+        </w:rPr>
+      </w:pPr>
+      <w:r>
+        <w:rPr>
+          <w:rFonts w:ascii="Arial" w:hAnsi="Arial" w:cs="Arial"/>
+          <w:lang w:val="es-CO"/>
+        </w:rPr>
+        <w:t>Las a</w:t>
+      </w:r>
+      <w:r>
+        <w:rPr>
+          <w:rFonts w:ascii="Arial" w:hAnsi="Arial" w:cs="Arial"/>
+          <w:lang w:val="es-CO"/>
+        </w:rPr>
+        <w:t xml:space="preserve">nteriores características y muchas otras ventajas que ofrece </w:t>
+      </w:r>
+      <w:proofErr w:type="spellStart"/>
+      <w:r>
+        <w:rPr>
+          <w:rFonts w:ascii="Arial" w:hAnsi="Arial" w:cs="Arial"/>
+          <w:lang w:val="es-CO"/>
+        </w:rPr>
+        <w:t>PostgreSQL</w:t>
+      </w:r>
+      <w:proofErr w:type="spellEnd"/>
+      <w:r>
+        <w:rPr>
+          <w:rFonts w:ascii="Arial" w:hAnsi="Arial" w:cs="Arial"/>
+          <w:lang w:val="es-CO"/>
+        </w:rPr>
+        <w:t xml:space="preserve"> lo </w:t>
+      </w:r>
+      <w:proofErr w:type="gramStart"/>
+      <w:r>
+        <w:rPr>
+          <w:rFonts w:ascii="Arial" w:hAnsi="Arial" w:cs="Arial"/>
+          <w:lang w:val="es-CO"/>
+        </w:rPr>
+        <w:t>hace</w:t>
+      </w:r>
+      <w:r>
+        <w:rPr>
+          <w:rFonts w:ascii="Arial" w:hAnsi="Arial" w:cs="Arial"/>
+          <w:lang w:val="es-CO"/>
+        </w:rPr>
+        <w:t>n</w:t>
+      </w:r>
+      <w:proofErr w:type="gramEnd"/>
+      <w:r>
+        <w:rPr>
+          <w:rFonts w:ascii="Arial" w:hAnsi="Arial" w:cs="Arial"/>
+          <w:lang w:val="es-CO"/>
+        </w:rPr>
+        <w:t xml:space="preserve"> la herramienta perfecta para el manejo de la cantidad de información que se puede manejar resolviendo el problema del </w:t>
+      </w:r>
+      <w:proofErr w:type="spellStart"/>
+      <w:r>
+        <w:rPr>
+          <w:rFonts w:ascii="Arial" w:hAnsi="Arial" w:cs="Arial"/>
+          <w:lang w:val="es-CO"/>
+        </w:rPr>
+        <w:t>School</w:t>
+      </w:r>
+      <w:proofErr w:type="spellEnd"/>
+      <w:r>
+        <w:rPr>
+          <w:rFonts w:ascii="Arial" w:hAnsi="Arial" w:cs="Arial"/>
+          <w:lang w:val="es-CO"/>
+        </w:rPr>
+        <w:t xml:space="preserve"> </w:t>
+      </w:r>
+      <w:proofErr w:type="spellStart"/>
+      <w:r>
+        <w:rPr>
+          <w:rFonts w:ascii="Arial" w:hAnsi="Arial" w:cs="Arial"/>
+          <w:lang w:val="es-CO"/>
+        </w:rPr>
+        <w:t>Timentabling</w:t>
+      </w:r>
+      <w:proofErr w:type="spellEnd"/>
+      <w:r>
+        <w:rPr>
+          <w:rFonts w:ascii="Arial" w:hAnsi="Arial" w:cs="Arial"/>
+          <w:lang w:val="es-CO"/>
+        </w:rPr>
+        <w:t>.</w:t>
+      </w:r>
+    </w:p>
+    <w:p>
+      <w:pPr>
+        <w:ind w:left="1416"/>
+        <w:jc w:val="both"/>
+        <w:rPr>
+          <w:rFonts w:ascii="Arial" w:hAnsi="Arial" w:cs="Arial"/>
+          <w:lang w:val="es-CO"/>
+        </w:rPr>
+      </w:pPr>
+    </w:p>
+    <w:p>
+      <w:pPr>
+        <w:ind w:left="708"/>
+        <w:rPr>
+          <w:rFonts w:ascii="Arial" w:hAnsi="Arial" w:cs="Arial"/>
+          <w:b/>
+          <w:lang w:val="es-CO"/>
+        </w:rPr>
+      </w:pPr>
+      <w:r>
+        <w:rPr>
+          <w:rFonts w:ascii="Arial" w:hAnsi="Arial" w:cs="Arial"/>
+          <w:b/>
+          <w:lang w:val="es-CO"/>
+        </w:rPr>
+        <w:t xml:space="preserve">3.1.2 </w:t>
+      </w:r>
+      <w:r>
+        <w:rPr>
+          <w:rFonts w:ascii="Arial" w:hAnsi="Arial" w:cs="Arial"/>
+          <w:b/>
+          <w:lang w:val="es-CO"/>
+        </w:rPr>
+        <w:t>Patrón MVC</w:t>
+      </w:r>
+      <w:r>
+        <w:rPr>
+          <w:rFonts w:ascii="Arial" w:hAnsi="Arial" w:cs="Arial"/>
+          <w:b/>
+          <w:lang w:val="es-CO"/>
+        </w:rPr>
+        <w:t xml:space="preserve"> </w:t>
+      </w:r>
+      <w:r>
+        <w:rPr>
+          <w:rFonts w:ascii="Arial" w:hAnsi="Arial" w:cs="Arial"/>
+          <w:b/>
+          <w:lang w:val="es-CO"/>
+        </w:rPr>
+        <w:t>en Java Swing</w:t>
+      </w:r>
+    </w:p>
+    <w:p>
+      <w:pPr>
+        <w:ind w:left="1410"/>
+        <w:rPr>
+          <w:rFonts w:ascii="Arial" w:hAnsi="Arial" w:cs="Arial"/>
+          <w:lang w:val="es-CO"/>
+        </w:rPr>
+      </w:pPr>
+      <w:r>
+        <w:rPr>
+          <w:rFonts w:ascii="Arial" w:hAnsi="Arial" w:cs="Arial"/>
+          <w:lang w:val="es-CO"/>
+        </w:rPr>
+        <w:t>Básicamente, el patrón MVC es usado para separar la Vista del Mo</w:t>
+      </w:r>
+      <w:r>
+        <w:rPr>
+          <w:rFonts w:ascii="Arial" w:hAnsi="Arial" w:cs="Arial"/>
+          <w:lang w:val="es-CO"/>
+        </w:rPr>
+        <w:t>delo, quienes interactúan entre sí mediante un comunicador común llamado Controlador</w:t>
+      </w:r>
+      <w:r>
+        <w:rPr>
+          <w:rFonts w:ascii="Arial" w:hAnsi="Arial" w:cs="Arial"/>
+          <w:lang w:val="es-CO"/>
+        </w:rPr>
+        <w:t>.</w:t>
+      </w:r>
       <w:bookmarkStart w:id="0" w:name="_GoBack"/>
       <w:bookmarkEnd w:id="0"/>
-    </w:p>
-    <w:p>
-      <w:pPr>
-        <w:ind w:left="1416"/>
-        <w:rPr>
-          <w:rFonts w:ascii="Arial" w:hAnsi="Arial" w:cs="Arial"/>
-          <w:lang w:val="es-CO"/>
-        </w:rPr>
-      </w:pPr>
-    </w:p>
-    <w:p>
-      <w:pPr>
-        <w:rPr>
-          <w:rFonts w:ascii="Arial" w:hAnsi="Arial" w:cs="Arial"/>
-          <w:b/>
-          <w:lang w:val="es-CO"/>
-        </w:rPr>
-      </w:pPr>
-      <w:r>
-        <w:rPr>
-          <w:rFonts w:ascii="Arial" w:hAnsi="Arial" w:cs="Arial"/>
-          <w:b/>
-          <w:lang w:val="es-CO"/>
-        </w:rPr>
-        <w:tab/>
-      </w:r>
-      <w:r>
-        <w:rPr>
-          <w:rFonts w:ascii="Arial" w:hAnsi="Arial" w:cs="Arial"/>
-          <w:b/>
-          <w:lang w:val="es-CO"/>
-        </w:rPr>
-        <w:tab/>
-        <w:t xml:space="preserve">3.1.1.2 </w:t>
-      </w:r>
-      <w:proofErr w:type="spellStart"/>
-      <w:r>
-        <w:rPr>
-          <w:rFonts w:ascii="Arial" w:hAnsi="Arial" w:cs="Arial"/>
-          <w:b/>
-          <w:lang w:val="es-CO"/>
-        </w:rPr>
-        <w:t>PostgreSQL</w:t>
-      </w:r>
-      <w:proofErr w:type="spellEnd"/>
-    </w:p>
-    <w:p>
-      <w:pPr>
-        <w:rPr>
-          <w:rFonts w:ascii="Arial" w:hAnsi="Arial" w:cs="Arial"/>
-          <w:b/>
-          <w:lang w:val="es-CO"/>
-        </w:rPr>
-      </w:pPr>
-      <w:r>
-        <w:rPr>
-          <w:rFonts w:ascii="Arial" w:hAnsi="Arial" w:cs="Arial"/>
-          <w:b/>
-          <w:lang w:val="es-CO"/>
-        </w:rPr>
-        <w:tab/>
-        <w:t xml:space="preserve">3.1.2 </w:t>
-      </w:r>
-      <w:r>
-        <w:rPr>
-          <w:rFonts w:ascii="Arial" w:hAnsi="Arial" w:cs="Arial"/>
-          <w:b/>
-          <w:lang w:val="es-CO"/>
-        </w:rPr>
-        <w:t>Patrón MVC</w:t>
-      </w:r>
-    </w:p>
-    <w:p>
-      <w:pPr>
-        <w:rPr>
-          <w:rFonts w:ascii="Arial" w:hAnsi="Arial" w:cs="Arial"/>
-          <w:b/>
-          <w:lang w:val="es-CO"/>
-        </w:rPr>
-      </w:pPr>
     </w:p>
     <w:p>
       <w:pPr>
@@ -344,6 +879,33 @@
           </wp:inline>
         </w:drawing>
       </w:r>
+    </w:p>
+    <w:p>
+      <w:pPr>
+        <w:rPr>
+          <w:rFonts w:ascii="Arial" w:hAnsi="Arial" w:cs="Arial"/>
+          <w:b/>
+          <w:lang w:val="es-CO"/>
+        </w:rPr>
+      </w:pPr>
+    </w:p>
+    <w:p>
+      <w:pPr>
+        <w:rPr>
+          <w:rFonts w:ascii="Arial" w:hAnsi="Arial" w:cs="Arial"/>
+          <w:b/>
+          <w:lang w:val="es-CO"/>
+        </w:rPr>
+      </w:pPr>
+    </w:p>
+    <w:p>
+      <w:pPr>
+        <w:rPr>
+          <w:rFonts w:ascii="Arial" w:hAnsi="Arial" w:cs="Arial"/>
+          <w:b/>
+          <w:lang w:val="es-CO"/>
+        </w:rPr>
+      </w:pPr>
     </w:p>
     <w:p>
       <w:pPr>
@@ -1808,6 +2370,119 @@
 <file path=word/numbering.xml><?xml version="1.0" encoding="utf-8"?>
 <w:numbering xmlns:wpc="http://schemas.microsoft.com/office/word/2010/wordprocessingCanvas" xmlns:mc="http://schemas.openxmlformats.org/markup-compatibility/2006" xmlns:o="urn:schemas-microsoft-com:office:office" xmlns:r="http://schemas.openxmlformats.org/officeDocument/2006/relationships" xmlns:m="http://schemas.openxmlformats.org/officeDocument/2006/math" xmlns:v="urn:schemas-microsoft-com:vml" xmlns:wp14="http://schemas.microsoft.com/office/word/2010/wordprocessingDrawing" xmlns:wp="http://schemas.openxmlformats.org/drawingml/2006/wordprocessingDrawing" xmlns:w10="urn:schemas-microsoft-com:office:word" xmlns:w="http://schemas.openxmlformats.org/wordprocessingml/2006/main" xmlns:w14="http://schemas.microsoft.com/office/word/2010/wordml" xmlns:w15="http://schemas.microsoft.com/office/word/2012/wordml" xmlns:wpg="http://schemas.microsoft.com/office/word/2010/wordprocessingGroup" xmlns:wpi="http://schemas.microsoft.com/office/word/2010/wordprocessingInk" xmlns:wne="http://schemas.microsoft.com/office/word/2006/wordml" xmlns:wps="http://schemas.microsoft.com/office/word/2010/wordprocessingShape" mc:Ignorable="w14 w15 wp14">
   <w:abstractNum w:abstractNumId="0">
+    <w:nsid w:val="109D17DE"/>
+    <w:multiLevelType w:val="hybridMultilevel"/>
+    <w:tmpl w:val="9D6A5266"/>
+    <w:lvl w:ilvl="0" w:tplc="0C0A0001">
+      <w:start w:val="1"/>
+      <w:numFmt w:val="bullet"/>
+      <w:lvlText w:val=""/>
+      <w:lvlJc w:val="left"/>
+      <w:pPr>
+        <w:ind w:left="2136" w:hanging="360"/>
+      </w:pPr>
+      <w:rPr>
+        <w:rFonts w:ascii="Symbol" w:hAnsi="Symbol" w:hint="default"/>
+      </w:rPr>
+    </w:lvl>
+    <w:lvl w:ilvl="1" w:tplc="0C0A0003" w:tentative="1">
+      <w:start w:val="1"/>
+      <w:numFmt w:val="bullet"/>
+      <w:lvlText w:val="o"/>
+      <w:lvlJc w:val="left"/>
+      <w:pPr>
+        <w:ind w:left="2856" w:hanging="360"/>
+      </w:pPr>
+      <w:rPr>
+        <w:rFonts w:ascii="Courier New" w:hAnsi="Courier New" w:cs="Courier New" w:hint="default"/>
+      </w:rPr>
+    </w:lvl>
+    <w:lvl w:ilvl="2" w:tplc="0C0A0005" w:tentative="1">
+      <w:start w:val="1"/>
+      <w:numFmt w:val="bullet"/>
+      <w:lvlText w:val=""/>
+      <w:lvlJc w:val="left"/>
+      <w:pPr>
+        <w:ind w:left="3576" w:hanging="360"/>
+      </w:pPr>
+      <w:rPr>
+        <w:rFonts w:ascii="Wingdings" w:hAnsi="Wingdings" w:hint="default"/>
+      </w:rPr>
+    </w:lvl>
+    <w:lvl w:ilvl="3" w:tplc="0C0A0001" w:tentative="1">
+      <w:start w:val="1"/>
+      <w:numFmt w:val="bullet"/>
+      <w:lvlText w:val=""/>
+      <w:lvlJc w:val="left"/>
+      <w:pPr>
+        <w:ind w:left="4296" w:hanging="360"/>
+      </w:pPr>
+      <w:rPr>
+        <w:rFonts w:ascii="Symbol" w:hAnsi="Symbol" w:hint="default"/>
+      </w:rPr>
+    </w:lvl>
+    <w:lvl w:ilvl="4" w:tplc="0C0A0003" w:tentative="1">
+      <w:start w:val="1"/>
+      <w:numFmt w:val="bullet"/>
+      <w:lvlText w:val="o"/>
+      <w:lvlJc w:val="left"/>
+      <w:pPr>
+        <w:ind w:left="5016" w:hanging="360"/>
+      </w:pPr>
+      <w:rPr>
+        <w:rFonts w:ascii="Courier New" w:hAnsi="Courier New" w:cs="Courier New" w:hint="default"/>
+      </w:rPr>
+    </w:lvl>
+    <w:lvl w:ilvl="5" w:tplc="0C0A0005" w:tentative="1">
+      <w:start w:val="1"/>
+      <w:numFmt w:val="bullet"/>
+      <w:lvlText w:val=""/>
+      <w:lvlJc w:val="left"/>
+      <w:pPr>
+        <w:ind w:left="5736" w:hanging="360"/>
+      </w:pPr>
+      <w:rPr>
+        <w:rFonts w:ascii="Wingdings" w:hAnsi="Wingdings" w:hint="default"/>
+      </w:rPr>
+    </w:lvl>
+    <w:lvl w:ilvl="6" w:tplc="0C0A0001" w:tentative="1">
+      <w:start w:val="1"/>
+      <w:numFmt w:val="bullet"/>
+      <w:lvlText w:val=""/>
+      <w:lvlJc w:val="left"/>
+      <w:pPr>
+        <w:ind w:left="6456" w:hanging="360"/>
+      </w:pPr>
+      <w:rPr>
+        <w:rFonts w:ascii="Symbol" w:hAnsi="Symbol" w:hint="default"/>
+      </w:rPr>
+    </w:lvl>
+    <w:lvl w:ilvl="7" w:tplc="0C0A0003" w:tentative="1">
+      <w:start w:val="1"/>
+      <w:numFmt w:val="bullet"/>
+      <w:lvlText w:val="o"/>
+      <w:lvlJc w:val="left"/>
+      <w:pPr>
+        <w:ind w:left="7176" w:hanging="360"/>
+      </w:pPr>
+      <w:rPr>
+        <w:rFonts w:ascii="Courier New" w:hAnsi="Courier New" w:cs="Courier New" w:hint="default"/>
+      </w:rPr>
+    </w:lvl>
+    <w:lvl w:ilvl="8" w:tplc="0C0A0005" w:tentative="1">
+      <w:start w:val="1"/>
+      <w:numFmt w:val="bullet"/>
+      <w:lvlText w:val=""/>
+      <w:lvlJc w:val="left"/>
+      <w:pPr>
+        <w:ind w:left="7896" w:hanging="360"/>
+      </w:pPr>
+      <w:rPr>
+        <w:rFonts w:ascii="Wingdings" w:hAnsi="Wingdings" w:hint="default"/>
+      </w:rPr>
+    </w:lvl>
+  </w:abstractNum>
+  <w:abstractNum w:abstractNumId="1">
     <w:nsid w:val="1CBD3D9C"/>
     <w:multiLevelType w:val="hybridMultilevel"/>
     <w:tmpl w:val="B734B3A0"/>
@@ -1921,6 +2596,9 @@
     </w:lvl>
   </w:abstractNum>
   <w:num w:numId="1">
+    <w:abstractNumId w:val="1"/>
+  </w:num>
+  <w:num w:numId="2">
     <w:abstractNumId w:val="0"/>
   </w:num>
 </w:numbering>

</xml_diff>